<commit_message>
Update Day2 Photo NMR
</commit_message>
<xml_diff>
--- a/nmr_python_course/evaluation_questions.docx
+++ b/nmr_python_course/evaluation_questions.docx
@@ -7,7 +7,11 @@
         <w:t>How much experience do you have using Python or another coding language?</w:t>
       </w:r>
     </w:p>
-    <w:p/>
+    <w:p>
+      <w:r>
+        <w:t>(No experience) 1 – 5 (Proficient)</w:t>
+      </w:r>
+    </w:p>
     <w:p>
       <w:r>
         <w:t xml:space="preserve">As chemists we have many tools </w:t>
@@ -82,10 +86,7 @@
     <w:p/>
     <w:p>
       <w:r>
-        <w:t xml:space="preserve">Rank which techniques you feel </w:t>
-      </w:r>
-      <w:r>
-        <w:t>are most useful/powerful for</w:t>
+        <w:t>Rank which techniques you feel are most useful/powerful for</w:t>
       </w:r>
       <w:r>
         <w:t xml:space="preserve"> your future </w:t>
@@ -135,18 +136,38 @@
     <w:p>
       <w:r>
         <w:lastRenderedPageBreak/>
-        <w:t xml:space="preserve"> </w:t>
-      </w:r>
-      <w:r>
         <w:t xml:space="preserve">How prepared do you feel to approach a new research project that requires advanced NMR experiments? </w:t>
       </w:r>
     </w:p>
+    <w:p>
+      <w:r>
+        <w:t>(</w:t>
+      </w:r>
+      <w:r>
+        <w:t>Unprepared</w:t>
+      </w:r>
+      <w:r>
+        <w:t>) 1 – 5 (</w:t>
+      </w:r>
+      <w:r>
+        <w:t>Prepared</w:t>
+      </w:r>
+      <w:r>
+        <w:t>)</w:t>
+      </w:r>
+    </w:p>
     <w:p/>
     <w:p>
       <w:r>
         <w:t>How prepared do you feel to approach a new research project that requires some cheminformatics/computational chemistry?</w:t>
       </w:r>
     </w:p>
+    <w:p>
+      <w:r>
+        <w:t>(Unprepared) 1 – 5 (Prepared)</w:t>
+      </w:r>
+    </w:p>
+    <w:p/>
     <w:sectPr>
       <w:pgSz w:w="12240" w:h="15840"/>
       <w:pgMar w:top="1440" w:right="1440" w:bottom="1440" w:left="1440" w:header="720" w:footer="720" w:gutter="0"/>
@@ -557,6 +578,7 @@
   <w:style w:type="paragraph" w:default="1" w:styleId="Normal">
     <w:name w:val="Normal"/>
     <w:qFormat/>
+    <w:rsid w:val="00423CE8"/>
   </w:style>
   <w:style w:type="paragraph" w:styleId="Heading1">
     <w:name w:val="heading 1"/>

</xml_diff>